<commit_message>
channelListDirective + includeIds pageSize pageNum
</commit_message>
<xml_diff>
--- a/src/test/resources/cms置标.docx
+++ b/src/test/resources/cms置标.docx
@@ -908,6 +908,12 @@
         <w:t xml:space="preserve"> excludeIds=”12,23”</w:t>
       </w:r>
       <w:r>
+        <w:rPr>
+          <w:rFonts w:hint="eastAsia"/>
+        </w:rPr>
+        <w:t>|includeIds="1,2"</w:t>
+      </w:r>
+      <w:r>
         <w:t xml:space="preserve"> order=4&gt;</w:t>
       </w:r>
     </w:p>
@@ -6157,13 +6163,7 @@
     </w:p>
     <w:bookmarkEnd w:id="20"/>
     <w:bookmarkEnd w:id="21"/>
-    <w:p>
-      <w:pPr>
-        <w:rPr>
-          <w:rFonts w:hint="eastAsia"/>
-        </w:rPr>
-      </w:pPr>
-    </w:p>
+    <w:p/>
     <w:p>
       <w:pPr>
         <w:ind w:leftChars="200" w:left="1050" w:hangingChars="300" w:hanging="630"/>
@@ -6709,19 +6709,8 @@
         <w:t>&gt;</w:t>
       </w:r>
     </w:p>
-    <w:p>
-      <w:pPr>
-        <w:rPr>
-          <w:rFonts w:hint="eastAsia"/>
-        </w:rPr>
-      </w:pPr>
-    </w:p>
-    <w:p>
-      <w:pPr>
-        <w:rPr>
-          <w:rFonts w:hint="eastAsia"/>
-        </w:rPr>
-      </w:pPr>
+    <w:p/>
+    <w:p>
       <w:r>
         <w:rPr>
           <w:rFonts w:hint="eastAsia"/>
@@ -6945,21 +6934,11 @@
       </w:r>
     </w:p>
     <w:p>
-      <w:pPr>
-        <w:rPr>
-          <w:rFonts w:hint="eastAsia"/>
-        </w:rPr>
-      </w:pPr>
       <w:r>
         <w:t>${doc.mUrl}</w:t>
       </w:r>
     </w:p>
     <w:p>
-      <w:pPr>
-        <w:rPr>
-          <w:rFonts w:hint="eastAsia"/>
-        </w:rPr>
-      </w:pPr>
       <w:r>
         <w:rPr>
           <w:rFonts w:hint="eastAsia"/>
@@ -6970,25 +6949,14 @@
     <w:p>
       <w:pPr>
         <w:ind w:leftChars="200" w:left="1050" w:hangingChars="300" w:hanging="630"/>
-        <w:rPr>
-          <w:rFonts w:hint="eastAsia"/>
-        </w:rPr>
-      </w:pPr>
-    </w:p>
-    <w:p>
-      <w:pPr>
-        <w:ind w:leftChars="200" w:left="1050" w:hangingChars="300" w:hanging="630"/>
-        <w:rPr>
-          <w:rFonts w:hint="eastAsia"/>
-        </w:rPr>
-      </w:pPr>
-    </w:p>
-    <w:p>
-      <w:pPr>
-        <w:rPr>
-          <w:rFonts w:hint="eastAsia"/>
-        </w:rPr>
-      </w:pPr>
+      </w:pPr>
+    </w:p>
+    <w:p>
+      <w:pPr>
+        <w:ind w:leftChars="200" w:left="1050" w:hangingChars="300" w:hanging="630"/>
+      </w:pPr>
+    </w:p>
+    <w:p>
       <w:r>
         <w:rPr>
           <w:rFonts w:hint="eastAsia"/>
@@ -7009,11 +6977,6 @@
       </w:r>
     </w:p>
     <w:p>
-      <w:pPr>
-        <w:rPr>
-          <w:rFonts w:hint="eastAsia"/>
-        </w:rPr>
-      </w:pPr>
       <w:r>
         <w:rPr>
           <w:rFonts w:hint="eastAsia"/>
@@ -7061,11 +7024,6 @@
       </w:r>
     </w:p>
     <w:p>
-      <w:pPr>
-        <w:rPr>
-          <w:rFonts w:hint="eastAsia"/>
-        </w:rPr>
-      </w:pPr>
       <w:r>
         <w:t>${doc.brief}</w:t>
       </w:r>
@@ -7243,35 +7201,13 @@
       </w:r>
     </w:p>
     <w:p>
-      <w:pPr>
-        <w:rPr>
-          <w:rFonts w:hint="eastAsia"/>
-        </w:rPr>
-      </w:pPr>
       <w:r>
         <w:t>${doc.mUrl}</w:t>
       </w:r>
     </w:p>
-    <w:p>
-      <w:pPr>
-        <w:rPr>
-          <w:rFonts w:hint="eastAsia"/>
-        </w:rPr>
-      </w:pPr>
-    </w:p>
-    <w:p>
-      <w:pPr>
-        <w:rPr>
-          <w:rFonts w:hint="eastAsia"/>
-        </w:rPr>
-      </w:pPr>
-    </w:p>
-    <w:p>
-      <w:pPr>
-        <w:rPr>
-          <w:rFonts w:hint="eastAsia"/>
-        </w:rPr>
-      </w:pPr>
+    <w:p/>
+    <w:p/>
+    <w:p>
       <w:r>
         <w:rPr>
           <w:rFonts w:hint="eastAsia"/>
@@ -7280,11 +7216,6 @@
       </w:r>
     </w:p>
     <w:p>
-      <w:pPr>
-        <w:rPr>
-          <w:rFonts w:hint="eastAsia"/>
-        </w:rPr>
-      </w:pPr>
       <w:r>
         <w:rPr>
           <w:rFonts w:hint="eastAsia"/>
@@ -7937,7 +7868,7 @@
   <a:extraClrSchemeLst/>
   <a:extLst>
     <a:ext uri="{05A4C25C-085E-4340-85A3-A5531E510DB2}">
-      <thm15:themeFamily xmlns:thm15="http://schemas.microsoft.com/office/thememl/2012/main" xmlns="" name="Office Theme" id="{62F939B6-93AF-4DB8-9C6B-D6C7DFDC589F}" vid="{4A3C46E8-61CC-4603-A589-7422A47A8E4A}"/>
+      <thm15:themeFamily xmlns="" xmlns:thm15="http://schemas.microsoft.com/office/thememl/2012/main" name="Office Theme" id="{62F939B6-93AF-4DB8-9C6B-D6C7DFDC589F}" vid="{4A3C46E8-61CC-4603-A589-7422A47A8E4A}"/>
     </a:ext>
   </a:extLst>
 </a:theme>

</xml_diff>